<commit_message>
Draft of title page added
</commit_message>
<xml_diff>
--- a/Report.docx
+++ b/Report.docx
@@ -2,11 +2,1101 @@
 <file path=word/document.xml><?xml version="1.0" encoding="utf-8"?>
 <w:document xmlns:wpc="http://schemas.microsoft.com/office/word/2010/wordprocessingCanvas" xmlns:cx="http://schemas.microsoft.com/office/drawing/2014/chartex" xmlns:cx1="http://schemas.microsoft.com/office/drawing/2015/9/8/chartex" xmlns:cx2="http://schemas.microsoft.com/office/drawing/2015/10/21/chartex" xmlns:cx3="http://schemas.microsoft.com/office/drawing/2016/5/9/chartex" xmlns:cx4="http://schemas.microsoft.com/office/drawing/2016/5/10/chartex" xmlns:cx5="http://schemas.microsoft.com/office/drawing/2016/5/11/chartex" xmlns:cx6="http://schemas.microsoft.com/office/drawing/2016/5/12/chartex" xmlns:cx7="http://schemas.microsoft.com/office/drawing/2016/5/13/chartex" xmlns:cx8="http://schemas.microsoft.com/office/drawing/2016/5/14/chartex" xmlns:mc="http://schemas.openxmlformats.org/markup-compatibility/2006" xmlns:aink="http://schemas.microsoft.com/office/drawing/2016/ink" xmlns:am3d="http://schemas.microsoft.com/office/drawing/2017/model3d" xmlns:o="urn:schemas-microsoft-com:office:office" xmlns:r="http://schemas.openxmlformats.org/officeDocument/2006/relationships" xmlns:m="http://schemas.openxmlformats.org/officeDocument/2006/math" xmlns:v="urn:schemas-microsoft-com:vml" xmlns:wp14="http://schemas.microsoft.com/office/word/2010/wordprocessingDrawing" xmlns:wp="http://schemas.openxmlformats.org/drawingml/2006/wordprocessingDrawing" xmlns:w10="urn:schemas-microsoft-com:office:word" xmlns:w="http://schemas.openxmlformats.org/wordprocessingml/2006/main" xmlns:w14="http://schemas.microsoft.com/office/word/2010/wordml" xmlns:w15="http://schemas.microsoft.com/office/word/2012/wordml" xmlns:w16cid="http://schemas.microsoft.com/office/word/2016/wordml/cid" xmlns:w16se="http://schemas.microsoft.com/office/word/2015/wordml/symex" xmlns:wpg="http://schemas.microsoft.com/office/word/2010/wordprocessingGroup" xmlns:wpi="http://schemas.microsoft.com/office/word/2010/wordprocessingInk" xmlns:wne="http://schemas.microsoft.com/office/word/2006/wordml" xmlns:wps="http://schemas.microsoft.com/office/word/2010/wordprocessingShape" mc:Ignorable="w14 w15 w16se w16cid wp14">
   <w:body>
+    <w:sdt>
+      <w:sdtPr>
+        <w:id w:val="-1474596217"/>
+        <w:docPartObj>
+          <w:docPartGallery w:val="Cover Pages"/>
+          <w:docPartUnique/>
+        </w:docPartObj>
+      </w:sdtPr>
+      <w:sdtContent>
+        <w:p/>
+        <w:p>
+          <w:pPr>
+            <w:rPr>
+              <w:rFonts w:asciiTheme="majorHAnsi" w:eastAsiaTheme="majorEastAsia" w:hAnsiTheme="majorHAnsi" w:cstheme="majorBidi"/>
+              <w:color w:val="2F5496" w:themeColor="accent1" w:themeShade="BF"/>
+              <w:sz w:val="32"/>
+              <w:szCs w:val="32"/>
+            </w:rPr>
+          </w:pPr>
+          <w:r>
+            <w:rPr>
+              <w:noProof/>
+            </w:rPr>
+            <mc:AlternateContent>
+              <mc:Choice Requires="wpg">
+                <w:drawing>
+                  <wp:anchor distT="0" distB="0" distL="114300" distR="114300" simplePos="0" relativeHeight="251659264" behindDoc="1" locked="0" layoutInCell="1" allowOverlap="1">
+                    <wp:simplePos x="0" y="0"/>
+                    <wp:positionH relativeFrom="margin">
+                      <wp:align>center</wp:align>
+                    </wp:positionH>
+                    <mc:AlternateContent>
+                      <mc:Choice Requires="wp14">
+                        <wp:positionV relativeFrom="page">
+                          <wp14:pctPosVOffset>4500</wp14:pctPosVOffset>
+                        </wp:positionV>
+                      </mc:Choice>
+                      <mc:Fallback>
+                        <wp:positionV relativeFrom="page">
+                          <wp:posOffset>480695</wp:posOffset>
+                        </wp:positionV>
+                      </mc:Fallback>
+                    </mc:AlternateContent>
+                    <wp:extent cx="6858000" cy="7068185"/>
+                    <wp:effectExtent l="0" t="0" r="0" b="0"/>
+                    <wp:wrapNone/>
+                    <wp:docPr id="125" name="Group 125"/>
+                    <wp:cNvGraphicFramePr>
+                      <a:graphicFrameLocks xmlns:a="http://schemas.openxmlformats.org/drawingml/2006/main" noChangeAspect="1"/>
+                    </wp:cNvGraphicFramePr>
+                    <a:graphic xmlns:a="http://schemas.openxmlformats.org/drawingml/2006/main">
+                      <a:graphicData uri="http://schemas.microsoft.com/office/word/2010/wordprocessingGroup">
+                        <wpg:wgp>
+                          <wpg:cNvGrpSpPr>
+                            <a:grpSpLocks noChangeAspect="1"/>
+                          </wpg:cNvGrpSpPr>
+                          <wpg:grpSpPr>
+                            <a:xfrm>
+                              <a:off x="0" y="0"/>
+                              <a:ext cx="6858000" cy="7068312"/>
+                              <a:chOff x="0" y="0"/>
+                              <a:chExt cx="5561330" cy="5404485"/>
+                            </a:xfrm>
+                          </wpg:grpSpPr>
+                          <wps:wsp>
+                            <wps:cNvPr id="126" name="Freeform 10"/>
+                            <wps:cNvSpPr>
+                              <a:spLocks/>
+                            </wps:cNvSpPr>
+                            <wps:spPr bwMode="auto">
+                              <a:xfrm>
+                                <a:off x="0" y="0"/>
+                                <a:ext cx="5557520" cy="5404485"/>
+                              </a:xfrm>
+                              <a:custGeom>
+                                <a:avLst/>
+                                <a:gdLst>
+                                  <a:gd name="T0" fmla="*/ 0 w 720"/>
+                                  <a:gd name="T1" fmla="*/ 0 h 700"/>
+                                  <a:gd name="T2" fmla="*/ 0 w 720"/>
+                                  <a:gd name="T3" fmla="*/ 644 h 700"/>
+                                  <a:gd name="T4" fmla="*/ 113 w 720"/>
+                                  <a:gd name="T5" fmla="*/ 665 h 700"/>
+                                  <a:gd name="T6" fmla="*/ 720 w 720"/>
+                                  <a:gd name="T7" fmla="*/ 644 h 700"/>
+                                  <a:gd name="T8" fmla="*/ 720 w 720"/>
+                                  <a:gd name="T9" fmla="*/ 617 h 700"/>
+                                  <a:gd name="T10" fmla="*/ 720 w 720"/>
+                                  <a:gd name="T11" fmla="*/ 0 h 700"/>
+                                  <a:gd name="T12" fmla="*/ 0 w 720"/>
+                                  <a:gd name="T13" fmla="*/ 0 h 700"/>
+                                </a:gdLst>
+                                <a:ahLst/>
+                                <a:cxnLst>
+                                  <a:cxn ang="0">
+                                    <a:pos x="T0" y="T1"/>
+                                  </a:cxn>
+                                  <a:cxn ang="0">
+                                    <a:pos x="T2" y="T3"/>
+                                  </a:cxn>
+                                  <a:cxn ang="0">
+                                    <a:pos x="T4" y="T5"/>
+                                  </a:cxn>
+                                  <a:cxn ang="0">
+                                    <a:pos x="T6" y="T7"/>
+                                  </a:cxn>
+                                  <a:cxn ang="0">
+                                    <a:pos x="T8" y="T9"/>
+                                  </a:cxn>
+                                  <a:cxn ang="0">
+                                    <a:pos x="T10" y="T11"/>
+                                  </a:cxn>
+                                  <a:cxn ang="0">
+                                    <a:pos x="T12" y="T13"/>
+                                  </a:cxn>
+                                </a:cxnLst>
+                                <a:rect l="0" t="0" r="r" b="b"/>
+                                <a:pathLst>
+                                  <a:path w="720" h="700">
+                                    <a:moveTo>
+                                      <a:pt x="0" y="0"/>
+                                    </a:moveTo>
+                                    <a:cubicBezTo>
+                                      <a:pt x="0" y="644"/>
+                                      <a:pt x="0" y="644"/>
+                                      <a:pt x="0" y="644"/>
+                                    </a:cubicBezTo>
+                                    <a:cubicBezTo>
+                                      <a:pt x="23" y="650"/>
+                                      <a:pt x="62" y="658"/>
+                                      <a:pt x="113" y="665"/>
+                                    </a:cubicBezTo>
+                                    <a:cubicBezTo>
+                                      <a:pt x="250" y="685"/>
+                                      <a:pt x="476" y="700"/>
+                                      <a:pt x="720" y="644"/>
+                                    </a:cubicBezTo>
+                                    <a:cubicBezTo>
+                                      <a:pt x="720" y="617"/>
+                                      <a:pt x="720" y="617"/>
+                                      <a:pt x="720" y="617"/>
+                                    </a:cubicBezTo>
+                                    <a:cubicBezTo>
+                                      <a:pt x="720" y="0"/>
+                                      <a:pt x="720" y="0"/>
+                                      <a:pt x="720" y="0"/>
+                                    </a:cubicBezTo>
+                                    <a:cubicBezTo>
+                                      <a:pt x="0" y="0"/>
+                                      <a:pt x="0" y="0"/>
+                                      <a:pt x="0" y="0"/>
+                                    </a:cubicBezTo>
+                                  </a:path>
+                                </a:pathLst>
+                              </a:custGeom>
+                              <a:ln>
+                                <a:noFill/>
+                              </a:ln>
+                            </wps:spPr>
+                            <wps:style>
+                              <a:lnRef idx="0">
+                                <a:scrgbClr r="0" g="0" b="0"/>
+                              </a:lnRef>
+                              <a:fillRef idx="1003">
+                                <a:schemeClr val="dk2"/>
+                              </a:fillRef>
+                              <a:effectRef idx="0">
+                                <a:scrgbClr r="0" g="0" b="0"/>
+                              </a:effectRef>
+                              <a:fontRef idx="major"/>
+                            </wps:style>
+                            <wps:txbx>
+                              <w:txbxContent>
+                                <w:p>
+                                  <w:pPr>
+                                    <w:rPr>
+                                      <w:color w:val="FFFFFF" w:themeColor="background1"/>
+                                      <w:sz w:val="72"/>
+                                      <w:szCs w:val="72"/>
+                                    </w:rPr>
+                                  </w:pPr>
+                                  <w:sdt>
+                                    <w:sdtPr>
+                                      <w:rPr>
+                                        <w:color w:val="FFFFFF" w:themeColor="background1"/>
+                                        <w:sz w:val="72"/>
+                                        <w:szCs w:val="72"/>
+                                      </w:rPr>
+                                      <w:alias w:val="Title"/>
+                                      <w:tag w:val=""/>
+                                      <w:id w:val="-554696155"/>
+                                      <w:dataBinding w:prefixMappings="xmlns:ns0='http://purl.org/dc/elements/1.1/' xmlns:ns1='http://schemas.openxmlformats.org/package/2006/metadata/core-properties' " w:xpath="/ns1:coreProperties[1]/ns0:title[1]" w:storeItemID="{6C3C8BC8-F283-45AE-878A-BAB7291924A1}"/>
+                                      <w:text/>
+                                    </w:sdtPr>
+                                    <w:sdtContent>
+                                      <w:r>
+                                        <w:rPr>
+                                          <w:color w:val="FFFFFF" w:themeColor="background1"/>
+                                          <w:sz w:val="72"/>
+                                          <w:szCs w:val="72"/>
+                                        </w:rPr>
+                                        <w:t>CE101 Team Project</w:t>
+                                      </w:r>
+                                    </w:sdtContent>
+                                  </w:sdt>
+                                </w:p>
+                              </w:txbxContent>
+                            </wps:txbx>
+                            <wps:bodyPr rot="0" vert="horz" wrap="square" lIns="914400" tIns="1097280" rIns="1097280" bIns="1097280" anchor="b" anchorCtr="0" upright="1">
+                              <a:noAutofit/>
+                            </wps:bodyPr>
+                          </wps:wsp>
+                          <wps:wsp>
+                            <wps:cNvPr id="127" name="Freeform 11"/>
+                            <wps:cNvSpPr>
+                              <a:spLocks/>
+                            </wps:cNvSpPr>
+                            <wps:spPr bwMode="auto">
+                              <a:xfrm>
+                                <a:off x="876300" y="4769783"/>
+                                <a:ext cx="4685030" cy="509905"/>
+                              </a:xfrm>
+                              <a:custGeom>
+                                <a:avLst/>
+                                <a:gdLst>
+                                  <a:gd name="T0" fmla="*/ 607 w 607"/>
+                                  <a:gd name="T1" fmla="*/ 0 h 66"/>
+                                  <a:gd name="T2" fmla="*/ 176 w 607"/>
+                                  <a:gd name="T3" fmla="*/ 57 h 66"/>
+                                  <a:gd name="T4" fmla="*/ 0 w 607"/>
+                                  <a:gd name="T5" fmla="*/ 48 h 66"/>
+                                  <a:gd name="T6" fmla="*/ 251 w 607"/>
+                                  <a:gd name="T7" fmla="*/ 66 h 66"/>
+                                  <a:gd name="T8" fmla="*/ 607 w 607"/>
+                                  <a:gd name="T9" fmla="*/ 27 h 66"/>
+                                  <a:gd name="T10" fmla="*/ 607 w 607"/>
+                                  <a:gd name="T11" fmla="*/ 0 h 66"/>
+                                </a:gdLst>
+                                <a:ahLst/>
+                                <a:cxnLst>
+                                  <a:cxn ang="0">
+                                    <a:pos x="T0" y="T1"/>
+                                  </a:cxn>
+                                  <a:cxn ang="0">
+                                    <a:pos x="T2" y="T3"/>
+                                  </a:cxn>
+                                  <a:cxn ang="0">
+                                    <a:pos x="T4" y="T5"/>
+                                  </a:cxn>
+                                  <a:cxn ang="0">
+                                    <a:pos x="T6" y="T7"/>
+                                  </a:cxn>
+                                  <a:cxn ang="0">
+                                    <a:pos x="T8" y="T9"/>
+                                  </a:cxn>
+                                  <a:cxn ang="0">
+                                    <a:pos x="T10" y="T11"/>
+                                  </a:cxn>
+                                </a:cxnLst>
+                                <a:rect l="0" t="0" r="r" b="b"/>
+                                <a:pathLst>
+                                  <a:path w="607" h="66">
+                                    <a:moveTo>
+                                      <a:pt x="607" y="0"/>
+                                    </a:moveTo>
+                                    <a:cubicBezTo>
+                                      <a:pt x="450" y="44"/>
+                                      <a:pt x="300" y="57"/>
+                                      <a:pt x="176" y="57"/>
+                                    </a:cubicBezTo>
+                                    <a:cubicBezTo>
+                                      <a:pt x="109" y="57"/>
+                                      <a:pt x="49" y="53"/>
+                                      <a:pt x="0" y="48"/>
+                                    </a:cubicBezTo>
+                                    <a:cubicBezTo>
+                                      <a:pt x="66" y="58"/>
+                                      <a:pt x="152" y="66"/>
+                                      <a:pt x="251" y="66"/>
+                                    </a:cubicBezTo>
+                                    <a:cubicBezTo>
+                                      <a:pt x="358" y="66"/>
+                                      <a:pt x="480" y="56"/>
+                                      <a:pt x="607" y="27"/>
+                                    </a:cubicBezTo>
+                                    <a:cubicBezTo>
+                                      <a:pt x="607" y="0"/>
+                                      <a:pt x="607" y="0"/>
+                                      <a:pt x="607" y="0"/>
+                                    </a:cubicBezTo>
+                                  </a:path>
+                                </a:pathLst>
+                              </a:custGeom>
+                              <a:solidFill>
+                                <a:schemeClr val="bg1">
+                                  <a:alpha val="30000"/>
+                                </a:schemeClr>
+                              </a:solidFill>
+                              <a:ln>
+                                <a:noFill/>
+                              </a:ln>
+                              <a:extLst>
+                                <a:ext uri="{91240B29-F687-4F45-9708-019B960494DF}">
+                                  <a14:hiddenLine xmlns:a14="http://schemas.microsoft.com/office/drawing/2010/main" w="9525">
+                                    <a:solidFill>
+                                      <a:srgbClr val="000000"/>
+                                    </a:solidFill>
+                                    <a:round/>
+                                    <a:headEnd/>
+                                    <a:tailEnd/>
+                                  </a14:hiddenLine>
+                                </a:ext>
+                              </a:extLst>
+                            </wps:spPr>
+                            <wps:bodyPr rot="0" vert="horz" wrap="square" lIns="91440" tIns="45720" rIns="91440" bIns="45720" anchor="b" anchorCtr="0" upright="1">
+                              <a:noAutofit/>
+                            </wps:bodyPr>
+                          </wps:wsp>
+                        </wpg:wgp>
+                      </a:graphicData>
+                    </a:graphic>
+                    <wp14:sizeRelH relativeFrom="margin">
+                      <wp14:pctWidth>115400</wp14:pctWidth>
+                    </wp14:sizeRelH>
+                    <wp14:sizeRelV relativeFrom="page">
+                      <wp14:pctHeight>67000</wp14:pctHeight>
+                    </wp14:sizeRelV>
+                  </wp:anchor>
+                </w:drawing>
+              </mc:Choice>
+              <mc:Fallback>
+                <w:pict>
+                  <v:group id="Group 125" o:spid="_x0000_s1026" style="position:absolute;margin-left:0;margin-top:0;width:540pt;height:556.55pt;z-index:-251657216;mso-width-percent:1154;mso-height-percent:670;mso-top-percent:45;mso-position-horizontal:center;mso-position-horizontal-relative:margin;mso-position-vertical-relative:page;mso-width-percent:1154;mso-height-percent:670;mso-top-percent:45;mso-width-relative:margin" coordsize="55613,54044" o:gfxdata="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">
+                    <o:lock v:ext="edit" aspectratio="t"/>
+                    <v:shape id="Freeform 10" o:spid="_x0000_s1027" style="position:absolute;width:55575;height:54044;visibility:visible;mso-wrap-style:square;v-text-anchor:bottom" coordsize="720,700" o:spt="100" o:gfxdata="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" adj="-11796480,,5400" path="m,c,644,,644,,644v23,6,62,14,113,21c250,685,476,700,720,644v,-27,,-27,,-27c720,,720,,720,,,,,,,e" fillcolor="#4d5f78 [2994]" stroked="f">
+                      <v:fill color2="#2a3442 [2018]" rotate="t" colors="0 #5d6d85;.5 #485972;1 #334258" focus="100%" type="gradient">
+                        <o:fill v:ext="view" type="gradientUnscaled"/>
+                      </v:fill>
+                      <v:stroke joinstyle="miter"/>
+                      <v:formulas/>
+                      <v:path arrowok="t" o:connecttype="custom" o:connectlocs="0,0;0,4972126;872222,5134261;5557520,4972126;5557520,4763667;5557520,0;0,0" o:connectangles="0,0,0,0,0,0,0" textboxrect="0,0,720,700"/>
+                      <v:textbox inset="1in,86.4pt,86.4pt,86.4pt">
+                        <w:txbxContent>
+                          <w:p>
+                            <w:pPr>
+                              <w:rPr>
+                                <w:color w:val="FFFFFF" w:themeColor="background1"/>
+                                <w:sz w:val="72"/>
+                                <w:szCs w:val="72"/>
+                              </w:rPr>
+                            </w:pPr>
+                            <w:sdt>
+                              <w:sdtPr>
+                                <w:rPr>
+                                  <w:color w:val="FFFFFF" w:themeColor="background1"/>
+                                  <w:sz w:val="72"/>
+                                  <w:szCs w:val="72"/>
+                                </w:rPr>
+                                <w:alias w:val="Title"/>
+                                <w:tag w:val=""/>
+                                <w:id w:val="-554696155"/>
+                                <w:dataBinding w:prefixMappings="xmlns:ns0='http://purl.org/dc/elements/1.1/' xmlns:ns1='http://schemas.openxmlformats.org/package/2006/metadata/core-properties' " w:xpath="/ns1:coreProperties[1]/ns0:title[1]" w:storeItemID="{6C3C8BC8-F283-45AE-878A-BAB7291924A1}"/>
+                                <w:text/>
+                              </w:sdtPr>
+                              <w:sdtContent>
+                                <w:r>
+                                  <w:rPr>
+                                    <w:color w:val="FFFFFF" w:themeColor="background1"/>
+                                    <w:sz w:val="72"/>
+                                    <w:szCs w:val="72"/>
+                                  </w:rPr>
+                                  <w:t>CE101 Team Project</w:t>
+                                </w:r>
+                              </w:sdtContent>
+                            </w:sdt>
+                          </w:p>
+                        </w:txbxContent>
+                      </v:textbox>
+                    </v:shape>
+                    <v:shape id="Freeform 11" o:spid="_x0000_s1028" style="position:absolute;left:8763;top:47697;width:46850;height:5099;visibility:visible;mso-wrap-style:square;v-text-anchor:bottom" coordsize="607,66" o:gfxdata="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" path="m607,c450,44,300,57,176,57,109,57,49,53,,48,66,58,152,66,251,66,358,66,480,56,607,27,607,,607,,607,e" fillcolor="white [3212]" stroked="f">
+                      <v:fill opacity="19789f"/>
+                      <v:path arrowok="t" o:connecttype="custom" o:connectlocs="4685030,0;1358427,440373;0,370840;1937302,509905;4685030,208598;4685030,0" o:connectangles="0,0,0,0,0,0"/>
+                    </v:shape>
+                    <w10:wrap anchorx="margin" anchory="page"/>
+                  </v:group>
+                </w:pict>
+              </mc:Fallback>
+            </mc:AlternateContent>
+          </w:r>
+          <w:r>
+            <w:rPr>
+              <w:noProof/>
+            </w:rPr>
+            <mc:AlternateContent>
+              <mc:Choice Requires="wps">
+                <w:drawing>
+                  <wp:anchor distT="0" distB="0" distL="114300" distR="114300" simplePos="0" relativeHeight="251662336" behindDoc="0" locked="0" layoutInCell="1" allowOverlap="1">
+                    <wp:simplePos x="0" y="0"/>
+                    <wp:positionH relativeFrom="page">
+                      <wp:align>center</wp:align>
+                    </wp:positionH>
+                    <wp:positionV relativeFrom="margin">
+                      <wp:align>bottom</wp:align>
+                    </wp:positionV>
+                    <wp:extent cx="5753100" cy="146304"/>
+                    <wp:effectExtent l="0" t="0" r="0" b="5715"/>
+                    <wp:wrapSquare wrapText="bothSides"/>
+                    <wp:docPr id="128" name="Text Box 128"/>
+                    <wp:cNvGraphicFramePr/>
+                    <a:graphic xmlns:a="http://schemas.openxmlformats.org/drawingml/2006/main">
+                      <a:graphicData uri="http://schemas.microsoft.com/office/word/2010/wordprocessingShape">
+                        <wps:wsp>
+                          <wps:cNvSpPr txBox="1"/>
+                          <wps:spPr>
+                            <a:xfrm>
+                              <a:off x="0" y="0"/>
+                              <a:ext cx="5753100" cy="146304"/>
+                            </a:xfrm>
+                            <a:prstGeom prst="rect">
+                              <a:avLst/>
+                            </a:prstGeom>
+                            <a:noFill/>
+                            <a:ln w="6350">
+                              <a:noFill/>
+                            </a:ln>
+                            <a:effectLst/>
+                          </wps:spPr>
+                          <wps:style>
+                            <a:lnRef idx="0">
+                              <a:schemeClr val="accent1"/>
+                            </a:lnRef>
+                            <a:fillRef idx="0">
+                              <a:schemeClr val="accent1"/>
+                            </a:fillRef>
+                            <a:effectRef idx="0">
+                              <a:schemeClr val="accent1"/>
+                            </a:effectRef>
+                            <a:fontRef idx="minor">
+                              <a:schemeClr val="dk1"/>
+                            </a:fontRef>
+                          </wps:style>
+                          <wps:txbx>
+                            <w:txbxContent>
+                              <w:p>
+                                <w:pPr>
+                                  <w:pStyle w:val="NoSpacing"/>
+                                  <w:rPr>
+                                    <w:color w:val="7F7F7F" w:themeColor="text1" w:themeTint="80"/>
+                                    <w:sz w:val="18"/>
+                                    <w:szCs w:val="18"/>
+                                  </w:rPr>
+                                </w:pPr>
+                                <w:sdt>
+                                  <w:sdtPr>
+                                    <w:rPr>
+                                      <w:caps/>
+                                      <w:color w:val="7F7F7F" w:themeColor="text1" w:themeTint="80"/>
+                                      <w:sz w:val="18"/>
+                                      <w:szCs w:val="18"/>
+                                    </w:rPr>
+                                    <w:alias w:val="Company"/>
+                                    <w:tag w:val=""/>
+                                    <w:id w:val="-1880927279"/>
+                                    <w:dataBinding w:prefixMappings="xmlns:ns0='http://schemas.openxmlformats.org/officeDocument/2006/extended-properties' " w:xpath="/ns0:Properties[1]/ns0:Company[1]" w:storeItemID="{6668398D-A668-4E3E-A5EB-62B293D839F1}"/>
+                                    <w:text/>
+                                  </w:sdtPr>
+                                  <w:sdtContent>
+                                    <w:r>
+                                      <w:rPr>
+                                        <w:caps/>
+                                        <w:color w:val="7F7F7F" w:themeColor="text1" w:themeTint="80"/>
+                                        <w:sz w:val="18"/>
+                                        <w:szCs w:val="18"/>
+                                      </w:rPr>
+                                      <w:t>A13 Motorway</w:t>
+                                    </w:r>
+                                  </w:sdtContent>
+                                </w:sdt>
+                                <w:r>
+                                  <w:rPr>
+                                    <w:caps/>
+                                    <w:color w:val="7F7F7F" w:themeColor="text1" w:themeTint="80"/>
+                                    <w:sz w:val="18"/>
+                                    <w:szCs w:val="18"/>
+                                  </w:rPr>
+                                  <w:t> </w:t>
+                                </w:r>
+                                <w:r>
+                                  <w:rPr>
+                                    <w:color w:val="7F7F7F" w:themeColor="text1" w:themeTint="80"/>
+                                    <w:sz w:val="18"/>
+                                    <w:szCs w:val="18"/>
+                                  </w:rPr>
+                                  <w:t>| </w:t>
+                                </w:r>
+                                <w:sdt>
+                                  <w:sdtPr>
+                                    <w:rPr>
+                                      <w:color w:val="7F7F7F" w:themeColor="text1" w:themeTint="80"/>
+                                      <w:sz w:val="18"/>
+                                      <w:szCs w:val="18"/>
+                                    </w:rPr>
+                                    <w:alias w:val="Address"/>
+                                    <w:tag w:val=""/>
+                                    <w:id w:val="-1023088507"/>
+                                    <w:dataBinding w:prefixMappings="xmlns:ns0='http://schemas.microsoft.com/office/2006/coverPageProps' " w:xpath="/ns0:CoverPageProperties[1]/ns0:CompanyAddress[1]" w:storeItemID="{55AF091B-3C7A-41E3-B477-F2FDAA23CFDA}"/>
+                                    <w:text/>
+                                  </w:sdtPr>
+                                  <w:sdtContent>
+                                    <w:r>
+                                      <w:rPr>
+                                        <w:color w:val="7F7F7F" w:themeColor="text1" w:themeTint="80"/>
+                                        <w:sz w:val="18"/>
+                                        <w:szCs w:val="18"/>
+                                      </w:rPr>
+                                      <w:t>https://github.com/tw18362/house-price</w:t>
+                                    </w:r>
+                                  </w:sdtContent>
+                                </w:sdt>
+                              </w:p>
+                            </w:txbxContent>
+                          </wps:txbx>
+                          <wps:bodyPr rot="0" spcFirstLastPara="0" vertOverflow="overflow" horzOverflow="overflow" vert="horz" wrap="square" lIns="914400" tIns="0" rIns="1097280" bIns="0" numCol="1" spcCol="0" rtlCol="0" fromWordArt="0" anchor="b" anchorCtr="0" forceAA="0" compatLnSpc="1">
+                            <a:prstTxWarp prst="textNoShape">
+                              <a:avLst/>
+                            </a:prstTxWarp>
+                            <a:spAutoFit/>
+                          </wps:bodyPr>
+                        </wps:wsp>
+                      </a:graphicData>
+                    </a:graphic>
+                    <wp14:sizeRelH relativeFrom="margin">
+                      <wp14:pctWidth>115400</wp14:pctWidth>
+                    </wp14:sizeRelH>
+                    <wp14:sizeRelV relativeFrom="margin">
+                      <wp14:pctHeight>0</wp14:pctHeight>
+                    </wp14:sizeRelV>
+                  </wp:anchor>
+                </w:drawing>
+              </mc:Choice>
+              <mc:Fallback>
+                <w:pict>
+                  <v:shapetype id="_x0000_t202" coordsize="21600,21600" o:spt="202" path="m,l,21600r21600,l21600,xe">
+                    <v:stroke joinstyle="miter"/>
+                    <v:path gradientshapeok="t" o:connecttype="rect"/>
+                  </v:shapetype>
+                  <v:shape id="Text Box 128" o:spid="_x0000_s1029" type="#_x0000_t202" style="position:absolute;margin-left:0;margin-top:0;width:453pt;height:11.5pt;z-index:251662336;visibility:visible;mso-wrap-style:square;mso-width-percent:1154;mso-height-percent:0;mso-wrap-distance-left:9pt;mso-wrap-distance-top:0;mso-wrap-distance-right:9pt;mso-wrap-distance-bottom:0;mso-position-horizontal:center;mso-position-horizontal-relative:page;mso-position-vertical:bottom;mso-position-vertical-relative:margin;mso-width-percent:1154;mso-height-percent:0;mso-width-relative:margin;mso-height-relative:margin;v-text-anchor:bottom" o:gfxdata="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" filled="f" stroked="f" strokeweight=".5pt">
+                    <v:textbox style="mso-fit-shape-to-text:t" inset="1in,0,86.4pt,0">
+                      <w:txbxContent>
+                        <w:p>
+                          <w:pPr>
+                            <w:pStyle w:val="NoSpacing"/>
+                            <w:rPr>
+                              <w:color w:val="7F7F7F" w:themeColor="text1" w:themeTint="80"/>
+                              <w:sz w:val="18"/>
+                              <w:szCs w:val="18"/>
+                            </w:rPr>
+                          </w:pPr>
+                          <w:sdt>
+                            <w:sdtPr>
+                              <w:rPr>
+                                <w:caps/>
+                                <w:color w:val="7F7F7F" w:themeColor="text1" w:themeTint="80"/>
+                                <w:sz w:val="18"/>
+                                <w:szCs w:val="18"/>
+                              </w:rPr>
+                              <w:alias w:val="Company"/>
+                              <w:tag w:val=""/>
+                              <w:id w:val="-1880927279"/>
+                              <w:dataBinding w:prefixMappings="xmlns:ns0='http://schemas.openxmlformats.org/officeDocument/2006/extended-properties' " w:xpath="/ns0:Properties[1]/ns0:Company[1]" w:storeItemID="{6668398D-A668-4E3E-A5EB-62B293D839F1}"/>
+                              <w:text/>
+                            </w:sdtPr>
+                            <w:sdtContent>
+                              <w:r>
+                                <w:rPr>
+                                  <w:caps/>
+                                  <w:color w:val="7F7F7F" w:themeColor="text1" w:themeTint="80"/>
+                                  <w:sz w:val="18"/>
+                                  <w:szCs w:val="18"/>
+                                </w:rPr>
+                                <w:t>A13 Motorway</w:t>
+                              </w:r>
+                            </w:sdtContent>
+                          </w:sdt>
+                          <w:r>
+                            <w:rPr>
+                              <w:caps/>
+                              <w:color w:val="7F7F7F" w:themeColor="text1" w:themeTint="80"/>
+                              <w:sz w:val="18"/>
+                              <w:szCs w:val="18"/>
+                            </w:rPr>
+                            <w:t> </w:t>
+                          </w:r>
+                          <w:r>
+                            <w:rPr>
+                              <w:color w:val="7F7F7F" w:themeColor="text1" w:themeTint="80"/>
+                              <w:sz w:val="18"/>
+                              <w:szCs w:val="18"/>
+                            </w:rPr>
+                            <w:t>| </w:t>
+                          </w:r>
+                          <w:sdt>
+                            <w:sdtPr>
+                              <w:rPr>
+                                <w:color w:val="7F7F7F" w:themeColor="text1" w:themeTint="80"/>
+                                <w:sz w:val="18"/>
+                                <w:szCs w:val="18"/>
+                              </w:rPr>
+                              <w:alias w:val="Address"/>
+                              <w:tag w:val=""/>
+                              <w:id w:val="-1023088507"/>
+                              <w:dataBinding w:prefixMappings="xmlns:ns0='http://schemas.microsoft.com/office/2006/coverPageProps' " w:xpath="/ns0:CoverPageProperties[1]/ns0:CompanyAddress[1]" w:storeItemID="{55AF091B-3C7A-41E3-B477-F2FDAA23CFDA}"/>
+                              <w:text/>
+                            </w:sdtPr>
+                            <w:sdtContent>
+                              <w:r>
+                                <w:rPr>
+                                  <w:color w:val="7F7F7F" w:themeColor="text1" w:themeTint="80"/>
+                                  <w:sz w:val="18"/>
+                                  <w:szCs w:val="18"/>
+                                </w:rPr>
+                                <w:t>https://github.com/tw18362/house-price</w:t>
+                              </w:r>
+                            </w:sdtContent>
+                          </w:sdt>
+                        </w:p>
+                      </w:txbxContent>
+                    </v:textbox>
+                    <w10:wrap type="square" anchorx="page" anchory="margin"/>
+                  </v:shape>
+                </w:pict>
+              </mc:Fallback>
+            </mc:AlternateContent>
+          </w:r>
+          <w:r>
+            <w:rPr>
+              <w:noProof/>
+            </w:rPr>
+            <mc:AlternateContent>
+              <mc:Choice Requires="wps">
+                <w:drawing>
+                  <wp:anchor distT="0" distB="0" distL="114300" distR="114300" simplePos="0" relativeHeight="251661312" behindDoc="0" locked="0" layoutInCell="1" allowOverlap="1">
+                    <wp:simplePos x="0" y="0"/>
+                    <wp:positionH relativeFrom="page">
+                      <wp:align>center</wp:align>
+                    </wp:positionH>
+                    <mc:AlternateContent>
+                      <mc:Choice Requires="wp14">
+                        <wp:positionV relativeFrom="page">
+                          <wp14:pctPosVOffset>79000</wp14:pctPosVOffset>
+                        </wp:positionV>
+                      </mc:Choice>
+                      <mc:Fallback>
+                        <wp:positionV relativeFrom="page">
+                          <wp:posOffset>8446770</wp:posOffset>
+                        </wp:positionV>
+                      </mc:Fallback>
+                    </mc:AlternateContent>
+                    <wp:extent cx="5753100" cy="484632"/>
+                    <wp:effectExtent l="0" t="0" r="0" b="7620"/>
+                    <wp:wrapSquare wrapText="bothSides"/>
+                    <wp:docPr id="129" name="Text Box 129"/>
+                    <wp:cNvGraphicFramePr/>
+                    <a:graphic xmlns:a="http://schemas.openxmlformats.org/drawingml/2006/main">
+                      <a:graphicData uri="http://schemas.microsoft.com/office/word/2010/wordprocessingShape">
+                        <wps:wsp>
+                          <wps:cNvSpPr txBox="1"/>
+                          <wps:spPr>
+                            <a:xfrm>
+                              <a:off x="0" y="0"/>
+                              <a:ext cx="5753100" cy="484632"/>
+                            </a:xfrm>
+                            <a:prstGeom prst="rect">
+                              <a:avLst/>
+                            </a:prstGeom>
+                            <a:noFill/>
+                            <a:ln w="6350">
+                              <a:noFill/>
+                            </a:ln>
+                            <a:effectLst/>
+                          </wps:spPr>
+                          <wps:style>
+                            <a:lnRef idx="0">
+                              <a:schemeClr val="accent1"/>
+                            </a:lnRef>
+                            <a:fillRef idx="0">
+                              <a:schemeClr val="accent1"/>
+                            </a:fillRef>
+                            <a:effectRef idx="0">
+                              <a:schemeClr val="accent1"/>
+                            </a:effectRef>
+                            <a:fontRef idx="minor">
+                              <a:schemeClr val="dk1"/>
+                            </a:fontRef>
+                          </wps:style>
+                          <wps:txbx>
+                            <w:txbxContent>
+                              <w:sdt>
+                                <w:sdtPr>
+                                  <w:rPr>
+                                    <w:caps/>
+                                    <w:color w:val="4472C4" w:themeColor="accent1"/>
+                                    <w:sz w:val="28"/>
+                                    <w:szCs w:val="28"/>
+                                  </w:rPr>
+                                  <w:alias w:val="Subtitle"/>
+                                  <w:tag w:val=""/>
+                                  <w:id w:val="-1452929454"/>
+                                  <w:dataBinding w:prefixMappings="xmlns:ns0='http://purl.org/dc/elements/1.1/' xmlns:ns1='http://schemas.openxmlformats.org/package/2006/metadata/core-properties' " w:xpath="/ns1:coreProperties[1]/ns0:subject[1]" w:storeItemID="{6C3C8BC8-F283-45AE-878A-BAB7291924A1}"/>
+                                  <w:text/>
+                                </w:sdtPr>
+                                <w:sdtContent>
+                                  <w:p>
+                                    <w:pPr>
+                                      <w:pStyle w:val="NoSpacing"/>
+                                      <w:spacing w:before="40" w:after="40"/>
+                                      <w:rPr>
+                                        <w:caps/>
+                                        <w:color w:val="4472C4" w:themeColor="accent1"/>
+                                        <w:sz w:val="28"/>
+                                        <w:szCs w:val="28"/>
+                                      </w:rPr>
+                                    </w:pPr>
+                                    <w:r>
+                                      <w:rPr>
+                                        <w:caps/>
+                                        <w:color w:val="4472C4" w:themeColor="accent1"/>
+                                        <w:sz w:val="28"/>
+                                        <w:szCs w:val="28"/>
+                                      </w:rPr>
+                                      <w:t>Kaggle: House Prices</w:t>
+                                    </w:r>
+                                  </w:p>
+                                </w:sdtContent>
+                              </w:sdt>
+                              <w:sdt>
+                                <w:sdtPr>
+                                  <w:rPr>
+                                    <w:caps/>
+                                    <w:color w:val="5B9BD5" w:themeColor="accent5"/>
+                                    <w:sz w:val="24"/>
+                                    <w:szCs w:val="24"/>
+                                  </w:rPr>
+                                  <w:alias w:val="Author"/>
+                                  <w:tag w:val=""/>
+                                  <w:id w:val="-954487662"/>
+                                  <w:dataBinding w:prefixMappings="xmlns:ns0='http://purl.org/dc/elements/1.1/' xmlns:ns1='http://schemas.openxmlformats.org/package/2006/metadata/core-properties' " w:xpath="/ns1:coreProperties[1]/ns0:creator[1]" w:storeItemID="{6C3C8BC8-F283-45AE-878A-BAB7291924A1}"/>
+                                  <w:text/>
+                                </w:sdtPr>
+                                <w:sdtContent>
+                                  <w:p>
+                                    <w:pPr>
+                                      <w:pStyle w:val="NoSpacing"/>
+                                      <w:spacing w:before="40" w:after="40"/>
+                                      <w:rPr>
+                                        <w:caps/>
+                                        <w:color w:val="5B9BD5" w:themeColor="accent5"/>
+                                        <w:sz w:val="24"/>
+                                        <w:szCs w:val="24"/>
+                                      </w:rPr>
+                                    </w:pPr>
+                                    <w:r>
+                                      <w:rPr>
+                                        <w:caps/>
+                                        <w:color w:val="5B9BD5" w:themeColor="accent5"/>
+                                        <w:sz w:val="24"/>
+                                        <w:szCs w:val="24"/>
+                                      </w:rPr>
+                                      <w:t xml:space="preserve">Toby Worland &amp; </w:t>
+                                    </w:r>
+                                    <w:r>
+                                      <w:rPr>
+                                        <w:caps/>
+                                        <w:color w:val="5B9BD5" w:themeColor="accent5"/>
+                                        <w:sz w:val="24"/>
+                                        <w:szCs w:val="24"/>
+                                      </w:rPr>
+                                      <w:t>Robert Stamford &amp; Fred Knight &amp; Pedro De Madeira Garcia Santos &amp; Verneris Vrubliauskas</w:t>
+                                    </w:r>
+                                  </w:p>
+                                </w:sdtContent>
+                              </w:sdt>
+                            </w:txbxContent>
+                          </wps:txbx>
+                          <wps:bodyPr rot="0" spcFirstLastPara="0" vertOverflow="overflow" horzOverflow="overflow" vert="horz" wrap="square" lIns="914400" tIns="0" rIns="1097280" bIns="0" numCol="1" spcCol="0" rtlCol="0" fromWordArt="0" anchor="t" anchorCtr="0" forceAA="0" compatLnSpc="1">
+                            <a:prstTxWarp prst="textNoShape">
+                              <a:avLst/>
+                            </a:prstTxWarp>
+                            <a:spAutoFit/>
+                          </wps:bodyPr>
+                        </wps:wsp>
+                      </a:graphicData>
+                    </a:graphic>
+                    <wp14:sizeRelH relativeFrom="margin">
+                      <wp14:pctWidth>115400</wp14:pctWidth>
+                    </wp14:sizeRelH>
+                    <wp14:sizeRelV relativeFrom="margin">
+                      <wp14:pctHeight>0</wp14:pctHeight>
+                    </wp14:sizeRelV>
+                  </wp:anchor>
+                </w:drawing>
+              </mc:Choice>
+              <mc:Fallback>
+                <w:pict>
+                  <v:shape id="Text Box 129" o:spid="_x0000_s1030" type="#_x0000_t202" style="position:absolute;margin-left:0;margin-top:0;width:453pt;height:38.15pt;z-index:251661312;visibility:visible;mso-wrap-style:square;mso-width-percent:1154;mso-height-percent:0;mso-top-percent:790;mso-wrap-distance-left:9pt;mso-wrap-distance-top:0;mso-wrap-distance-right:9pt;mso-wrap-distance-bottom:0;mso-position-horizontal:center;mso-position-horizontal-relative:page;mso-position-vertical-relative:page;mso-width-percent:1154;mso-height-percent:0;mso-top-percent:790;mso-width-relative:margin;mso-height-relative:margin;v-text-anchor:top" o:gfxdata="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" filled="f" stroked="f" strokeweight=".5pt">
+                    <v:textbox style="mso-fit-shape-to-text:t" inset="1in,0,86.4pt,0">
+                      <w:txbxContent>
+                        <w:sdt>
+                          <w:sdtPr>
+                            <w:rPr>
+                              <w:caps/>
+                              <w:color w:val="4472C4" w:themeColor="accent1"/>
+                              <w:sz w:val="28"/>
+                              <w:szCs w:val="28"/>
+                            </w:rPr>
+                            <w:alias w:val="Subtitle"/>
+                            <w:tag w:val=""/>
+                            <w:id w:val="-1452929454"/>
+                            <w:dataBinding w:prefixMappings="xmlns:ns0='http://purl.org/dc/elements/1.1/' xmlns:ns1='http://schemas.openxmlformats.org/package/2006/metadata/core-properties' " w:xpath="/ns1:coreProperties[1]/ns0:subject[1]" w:storeItemID="{6C3C8BC8-F283-45AE-878A-BAB7291924A1}"/>
+                            <w:text/>
+                          </w:sdtPr>
+                          <w:sdtContent>
+                            <w:p>
+                              <w:pPr>
+                                <w:pStyle w:val="NoSpacing"/>
+                                <w:spacing w:before="40" w:after="40"/>
+                                <w:rPr>
+                                  <w:caps/>
+                                  <w:color w:val="4472C4" w:themeColor="accent1"/>
+                                  <w:sz w:val="28"/>
+                                  <w:szCs w:val="28"/>
+                                </w:rPr>
+                              </w:pPr>
+                              <w:r>
+                                <w:rPr>
+                                  <w:caps/>
+                                  <w:color w:val="4472C4" w:themeColor="accent1"/>
+                                  <w:sz w:val="28"/>
+                                  <w:szCs w:val="28"/>
+                                </w:rPr>
+                                <w:t>Kaggle: House Prices</w:t>
+                              </w:r>
+                            </w:p>
+                          </w:sdtContent>
+                        </w:sdt>
+                        <w:sdt>
+                          <w:sdtPr>
+                            <w:rPr>
+                              <w:caps/>
+                              <w:color w:val="5B9BD5" w:themeColor="accent5"/>
+                              <w:sz w:val="24"/>
+                              <w:szCs w:val="24"/>
+                            </w:rPr>
+                            <w:alias w:val="Author"/>
+                            <w:tag w:val=""/>
+                            <w:id w:val="-954487662"/>
+                            <w:dataBinding w:prefixMappings="xmlns:ns0='http://purl.org/dc/elements/1.1/' xmlns:ns1='http://schemas.openxmlformats.org/package/2006/metadata/core-properties' " w:xpath="/ns1:coreProperties[1]/ns0:creator[1]" w:storeItemID="{6C3C8BC8-F283-45AE-878A-BAB7291924A1}"/>
+                            <w:text/>
+                          </w:sdtPr>
+                          <w:sdtContent>
+                            <w:p>
+                              <w:pPr>
+                                <w:pStyle w:val="NoSpacing"/>
+                                <w:spacing w:before="40" w:after="40"/>
+                                <w:rPr>
+                                  <w:caps/>
+                                  <w:color w:val="5B9BD5" w:themeColor="accent5"/>
+                                  <w:sz w:val="24"/>
+                                  <w:szCs w:val="24"/>
+                                </w:rPr>
+                              </w:pPr>
+                              <w:r>
+                                <w:rPr>
+                                  <w:caps/>
+                                  <w:color w:val="5B9BD5" w:themeColor="accent5"/>
+                                  <w:sz w:val="24"/>
+                                  <w:szCs w:val="24"/>
+                                </w:rPr>
+                                <w:t xml:space="preserve">Toby Worland &amp; </w:t>
+                              </w:r>
+                              <w:r>
+                                <w:rPr>
+                                  <w:caps/>
+                                  <w:color w:val="5B9BD5" w:themeColor="accent5"/>
+                                  <w:sz w:val="24"/>
+                                  <w:szCs w:val="24"/>
+                                </w:rPr>
+                                <w:t>Robert Stamford &amp; Fred Knight &amp; Pedro De Madeira Garcia Santos &amp; Verneris Vrubliauskas</w:t>
+                              </w:r>
+                            </w:p>
+                          </w:sdtContent>
+                        </w:sdt>
+                      </w:txbxContent>
+                    </v:textbox>
+                    <w10:wrap type="square" anchorx="page" anchory="page"/>
+                  </v:shape>
+                </w:pict>
+              </mc:Fallback>
+            </mc:AlternateContent>
+          </w:r>
+          <w:r>
+            <w:rPr>
+              <w:noProof/>
+            </w:rPr>
+            <mc:AlternateContent>
+              <mc:Choice Requires="wps">
+                <w:drawing>
+                  <wp:anchor distT="0" distB="0" distL="114300" distR="114300" simplePos="0" relativeHeight="251660288" behindDoc="0" locked="0" layoutInCell="1" allowOverlap="1">
+                    <wp:simplePos x="0" y="0"/>
+                    <wp:positionH relativeFrom="margin">
+                      <wp:align>right</wp:align>
+                    </wp:positionH>
+                    <mc:AlternateContent>
+                      <mc:Choice Requires="wp14">
+                        <wp:positionV relativeFrom="page">
+                          <wp14:pctPosVOffset>2300</wp14:pctPosVOffset>
+                        </wp:positionV>
+                      </mc:Choice>
+                      <mc:Fallback>
+                        <wp:positionV relativeFrom="page">
+                          <wp:posOffset>245745</wp:posOffset>
+                        </wp:positionV>
+                      </mc:Fallback>
+                    </mc:AlternateContent>
+                    <wp:extent cx="594360" cy="987552"/>
+                    <wp:effectExtent l="0" t="0" r="0" b="5080"/>
+                    <wp:wrapNone/>
+                    <wp:docPr id="130" name="Rectangle 130"/>
+                    <wp:cNvGraphicFramePr>
+                      <a:graphicFrameLocks xmlns:a="http://schemas.openxmlformats.org/drawingml/2006/main" noChangeAspect="1"/>
+                    </wp:cNvGraphicFramePr>
+                    <a:graphic xmlns:a="http://schemas.openxmlformats.org/drawingml/2006/main">
+                      <a:graphicData uri="http://schemas.microsoft.com/office/word/2010/wordprocessingShape">
+                        <wps:wsp>
+                          <wps:cNvSpPr>
+                            <a:spLocks noChangeAspect="1"/>
+                          </wps:cNvSpPr>
+                          <wps:spPr>
+                            <a:xfrm>
+                              <a:off x="0" y="0"/>
+                              <a:ext cx="594360" cy="987552"/>
+                            </a:xfrm>
+                            <a:prstGeom prst="rect">
+                              <a:avLst/>
+                            </a:prstGeom>
+                            <a:ln>
+                              <a:noFill/>
+                            </a:ln>
+                          </wps:spPr>
+                          <wps:style>
+                            <a:lnRef idx="2">
+                              <a:schemeClr val="accent1">
+                                <a:shade val="50000"/>
+                              </a:schemeClr>
+                            </a:lnRef>
+                            <a:fillRef idx="1">
+                              <a:schemeClr val="accent1"/>
+                            </a:fillRef>
+                            <a:effectRef idx="0">
+                              <a:schemeClr val="accent1"/>
+                            </a:effectRef>
+                            <a:fontRef idx="minor">
+                              <a:schemeClr val="lt1"/>
+                            </a:fontRef>
+                          </wps:style>
+                          <wps:txbx>
+                            <w:txbxContent>
+                              <w:sdt>
+                                <w:sdtPr>
+                                  <w:rPr>
+                                    <w:color w:val="FFFFFF" w:themeColor="background1"/>
+                                    <w:sz w:val="24"/>
+                                    <w:szCs w:val="24"/>
+                                  </w:rPr>
+                                  <w:alias w:val="Year"/>
+                                  <w:tag w:val=""/>
+                                  <w:id w:val="1595126926"/>
+                                  <w:dataBinding w:prefixMappings="xmlns:ns0='http://schemas.microsoft.com/office/2006/coverPageProps' " w:xpath="/ns0:CoverPageProperties[1]/ns0:PublishDate[1]" w:storeItemID="{55AF091B-3C7A-41E3-B477-F2FDAA23CFDA}"/>
+                                  <w:date w:fullDate="2019-01-01T00:00:00Z">
+                                    <w:dateFormat w:val="yyyy"/>
+                                    <w:lid w:val="en-US"/>
+                                    <w:storeMappedDataAs w:val="dateTime"/>
+                                    <w:calendar w:val="gregorian"/>
+                                  </w:date>
+                                </w:sdtPr>
+                                <w:sdtContent>
+                                  <w:p>
+                                    <w:pPr>
+                                      <w:pStyle w:val="NoSpacing"/>
+                                      <w:jc w:val="right"/>
+                                      <w:rPr>
+                                        <w:color w:val="FFFFFF" w:themeColor="background1"/>
+                                        <w:sz w:val="24"/>
+                                        <w:szCs w:val="24"/>
+                                      </w:rPr>
+                                    </w:pPr>
+                                    <w:r>
+                                      <w:rPr>
+                                        <w:color w:val="FFFFFF" w:themeColor="background1"/>
+                                        <w:sz w:val="24"/>
+                                        <w:szCs w:val="24"/>
+                                      </w:rPr>
+                                      <w:t>2019</w:t>
+                                    </w:r>
+                                  </w:p>
+                                </w:sdtContent>
+                              </w:sdt>
+                            </w:txbxContent>
+                          </wps:txbx>
+                          <wps:bodyPr rot="0" spcFirstLastPara="0" vertOverflow="overflow" horzOverflow="overflow" vert="horz" wrap="square" lIns="45720" tIns="45720" rIns="45720" bIns="45720" numCol="1" spcCol="0" rtlCol="0" fromWordArt="0" anchor="b" anchorCtr="0" forceAA="0" compatLnSpc="1">
+                            <a:prstTxWarp prst="textNoShape">
+                              <a:avLst/>
+                            </a:prstTxWarp>
+                            <a:noAutofit/>
+                          </wps:bodyPr>
+                        </wps:wsp>
+                      </a:graphicData>
+                    </a:graphic>
+                    <wp14:sizeRelH relativeFrom="page">
+                      <wp14:pctWidth>7600</wp14:pctWidth>
+                    </wp14:sizeRelH>
+                    <wp14:sizeRelV relativeFrom="page">
+                      <wp14:pctHeight>9800</wp14:pctHeight>
+                    </wp14:sizeRelV>
+                  </wp:anchor>
+                </w:drawing>
+              </mc:Choice>
+              <mc:Fallback>
+                <w:pict>
+                  <v:rect id="Rectangle 130" o:spid="_x0000_s1031" style="position:absolute;margin-left:-4.4pt;margin-top:0;width:46.8pt;height:77.75pt;z-index:251660288;visibility:visible;mso-wrap-style:square;mso-width-percent:76;mso-height-percent:98;mso-top-percent:23;mso-wrap-distance-left:9pt;mso-wrap-distance-top:0;mso-wrap-distance-right:9pt;mso-wrap-distance-bottom:0;mso-position-horizontal:right;mso-position-horizontal-relative:margin;mso-position-vertical-relative:page;mso-width-percent:76;mso-height-percent:98;mso-top-percent:23;mso-width-relative:page;mso-height-relative:page;v-text-anchor:bottom" o:gfxdata="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" fillcolor="#4472c4 [3204]" stroked="f" strokeweight="1pt">
+                    <o:lock v:ext="edit" aspectratio="t"/>
+                    <v:textbox inset="3.6pt,,3.6pt">
+                      <w:txbxContent>
+                        <w:sdt>
+                          <w:sdtPr>
+                            <w:rPr>
+                              <w:color w:val="FFFFFF" w:themeColor="background1"/>
+                              <w:sz w:val="24"/>
+                              <w:szCs w:val="24"/>
+                            </w:rPr>
+                            <w:alias w:val="Year"/>
+                            <w:tag w:val=""/>
+                            <w:id w:val="1595126926"/>
+                            <w:dataBinding w:prefixMappings="xmlns:ns0='http://schemas.microsoft.com/office/2006/coverPageProps' " w:xpath="/ns0:CoverPageProperties[1]/ns0:PublishDate[1]" w:storeItemID="{55AF091B-3C7A-41E3-B477-F2FDAA23CFDA}"/>
+                            <w:date w:fullDate="2019-01-01T00:00:00Z">
+                              <w:dateFormat w:val="yyyy"/>
+                              <w:lid w:val="en-US"/>
+                              <w:storeMappedDataAs w:val="dateTime"/>
+                              <w:calendar w:val="gregorian"/>
+                            </w:date>
+                          </w:sdtPr>
+                          <w:sdtContent>
+                            <w:p>
+                              <w:pPr>
+                                <w:pStyle w:val="NoSpacing"/>
+                                <w:jc w:val="right"/>
+                                <w:rPr>
+                                  <w:color w:val="FFFFFF" w:themeColor="background1"/>
+                                  <w:sz w:val="24"/>
+                                  <w:szCs w:val="24"/>
+                                </w:rPr>
+                              </w:pPr>
+                              <w:r>
+                                <w:rPr>
+                                  <w:color w:val="FFFFFF" w:themeColor="background1"/>
+                                  <w:sz w:val="24"/>
+                                  <w:szCs w:val="24"/>
+                                </w:rPr>
+                                <w:t>2019</w:t>
+                              </w:r>
+                            </w:p>
+                          </w:sdtContent>
+                        </w:sdt>
+                      </w:txbxContent>
+                    </v:textbox>
+                    <w10:wrap anchorx="margin" anchory="page"/>
+                  </v:rect>
+                </w:pict>
+              </mc:Fallback>
+            </mc:AlternateContent>
+          </w:r>
+          <w:r>
+            <w:br w:type="page"/>
+          </w:r>
+        </w:p>
+        <w:bookmarkStart w:id="0" w:name="_GoBack" w:displacedByCustomXml="next"/>
+        <w:bookmarkEnd w:id="0" w:displacedByCustomXml="next"/>
+      </w:sdtContent>
+    </w:sdt>
     <w:p>
       <w:pPr>
         <w:pStyle w:val="Heading1"/>
       </w:pPr>
       <w:r>
+        <w:lastRenderedPageBreak/>
         <w:t>Chapter 1 The Executive Summary (?? Words)</w:t>
       </w:r>
     </w:p>
@@ -41,13 +1131,13 @@
       <w:r>
         <w:t>Chapter 5 Conclusions (?? Words)</w:t>
       </w:r>
-      <w:bookmarkStart w:id="0" w:name="_GoBack"/>
-      <w:bookmarkEnd w:id="0"/>
     </w:p>
     <w:sectPr>
       <w:pgSz w:w="11906" w:h="16838"/>
       <w:pgMar w:top="1440" w:right="1440" w:bottom="1440" w:left="1440" w:header="708" w:footer="708" w:gutter="0"/>
+      <w:pgNumType w:start="0"/>
       <w:cols w:space="708"/>
+      <w:titlePg/>
       <w:docGrid w:linePitch="360"/>
     </w:sectPr>
   </w:body>
@@ -513,6 +1603,29 @@
       <w:szCs w:val="32"/>
     </w:rPr>
   </w:style>
+  <w:style w:type="paragraph" w:styleId="NoSpacing">
+    <w:name w:val="No Spacing"/>
+    <w:link w:val="NoSpacingChar"/>
+    <w:uiPriority w:val="1"/>
+    <w:qFormat/>
+    <w:rsid w:val="00E56175"/>
+    <w:pPr>
+      <w:spacing w:after="0" w:line="240" w:lineRule="auto"/>
+    </w:pPr>
+    <w:rPr>
+      <w:lang w:val="en-US" w:eastAsia="en-US"/>
+    </w:rPr>
+  </w:style>
+  <w:style w:type="character" w:customStyle="1" w:styleId="NoSpacingChar">
+    <w:name w:val="No Spacing Char"/>
+    <w:basedOn w:val="DefaultParagraphFont"/>
+    <w:link w:val="NoSpacing"/>
+    <w:uiPriority w:val="1"/>
+    <w:rsid w:val="00E56175"/>
+    <w:rPr>
+      <w:lang w:val="en-US" w:eastAsia="en-US"/>
+    </w:rPr>
+  </w:style>
 </w:styles>
 </file>
 
@@ -809,4 +1922,23 @@
     </a:ext>
   </a:extLst>
 </a:theme>
+</file>
+
+<file path=customXml/item1.xml><?xml version="1.0" encoding="utf-8"?>
+<CoverPageProperties xmlns="http://schemas.microsoft.com/office/2006/coverPageProps">
+  <PublishDate>2019</PublishDate>
+  <Abstract/>
+  <CompanyAddress>https://github.com/tw18362/house-price</CompanyAddress>
+  <CompanyPhone/>
+  <CompanyFax/>
+  <CompanyEmail/>
+</CoverPageProperties>
+</file>
+
+<file path=customXml/itemProps1.xml><?xml version="1.0" encoding="utf-8"?>
+<ds:datastoreItem xmlns:ds="http://schemas.openxmlformats.org/officeDocument/2006/customXml" ds:itemID="{55AF091B-3C7A-41E3-B477-F2FDAA23CFDA}">
+  <ds:schemaRefs>
+    <ds:schemaRef ds:uri="http://schemas.microsoft.com/office/2006/coverPageProps"/>
+  </ds:schemaRefs>
+</ds:datastoreItem>
 </file>
</xml_diff>

<commit_message>
Table of contents followed by a page break added
</commit_message>
<xml_diff>
--- a/Report.docx
+++ b/Report.docx
@@ -1087,10 +1087,429 @@
             <w:br w:type="page"/>
           </w:r>
         </w:p>
-        <w:bookmarkStart w:id="0" w:name="_GoBack" w:displacedByCustomXml="next"/>
-        <w:bookmarkEnd w:id="0" w:displacedByCustomXml="next"/>
       </w:sdtContent>
     </w:sdt>
+    <w:sdt>
+      <w:sdtPr>
+        <w:id w:val="853694033"/>
+        <w:docPartObj>
+          <w:docPartGallery w:val="Table of Contents"/>
+          <w:docPartUnique/>
+        </w:docPartObj>
+      </w:sdtPr>
+      <w:sdtEndPr>
+        <w:rPr>
+          <w:rFonts w:asciiTheme="minorHAnsi" w:eastAsiaTheme="minorEastAsia" w:hAnsiTheme="minorHAnsi" w:cstheme="minorBidi"/>
+          <w:b/>
+          <w:bCs/>
+          <w:noProof/>
+          <w:color w:val="auto"/>
+          <w:sz w:val="22"/>
+          <w:szCs w:val="22"/>
+          <w:lang w:val="en-GB" w:eastAsia="ja-JP"/>
+        </w:rPr>
+      </w:sdtEndPr>
+      <w:sdtContent>
+        <w:p>
+          <w:pPr>
+            <w:pStyle w:val="TOCHeading"/>
+          </w:pPr>
+          <w:r>
+            <w:t>Table of Contents</w:t>
+          </w:r>
+        </w:p>
+        <w:p>
+          <w:pPr>
+            <w:pStyle w:val="TOC1"/>
+            <w:tabs>
+              <w:tab w:val="right" w:leader="dot" w:pos="9016"/>
+            </w:tabs>
+            <w:rPr>
+              <w:noProof/>
+            </w:rPr>
+          </w:pPr>
+          <w:r>
+            <w:rPr>
+              <w:b/>
+              <w:bCs/>
+              <w:noProof/>
+            </w:rPr>
+            <w:fldChar w:fldCharType="begin"/>
+          </w:r>
+          <w:r>
+            <w:rPr>
+              <w:b/>
+              <w:bCs/>
+              <w:noProof/>
+            </w:rPr>
+            <w:instrText xml:space="preserve"> TOC \o "1-3" \h \z \u </w:instrText>
+          </w:r>
+          <w:r>
+            <w:rPr>
+              <w:b/>
+              <w:bCs/>
+              <w:noProof/>
+            </w:rPr>
+            <w:fldChar w:fldCharType="separate"/>
+          </w:r>
+          <w:hyperlink w:anchor="_Toc2024332" w:history="1">
+            <w:r>
+              <w:rPr>
+                <w:rStyle w:val="Hyperlink"/>
+                <w:noProof/>
+              </w:rPr>
+              <w:t>Chapter 1 The Executive Summary (?? Words)</w:t>
+            </w:r>
+            <w:r>
+              <w:rPr>
+                <w:noProof/>
+                <w:webHidden/>
+              </w:rPr>
+              <w:tab/>
+            </w:r>
+            <w:r>
+              <w:rPr>
+                <w:noProof/>
+                <w:webHidden/>
+              </w:rPr>
+              <w:fldChar w:fldCharType="begin"/>
+            </w:r>
+            <w:r>
+              <w:rPr>
+                <w:noProof/>
+                <w:webHidden/>
+              </w:rPr>
+              <w:instrText xml:space="preserve"> PAGEREF _Toc2024332 \h </w:instrText>
+            </w:r>
+            <w:r>
+              <w:rPr>
+                <w:noProof/>
+                <w:webHidden/>
+              </w:rPr>
+            </w:r>
+            <w:r>
+              <w:rPr>
+                <w:noProof/>
+                <w:webHidden/>
+              </w:rPr>
+              <w:fldChar w:fldCharType="separate"/>
+            </w:r>
+            <w:r>
+              <w:rPr>
+                <w:noProof/>
+                <w:webHidden/>
+              </w:rPr>
+              <w:t>1</w:t>
+            </w:r>
+            <w:r>
+              <w:rPr>
+                <w:noProof/>
+                <w:webHidden/>
+              </w:rPr>
+              <w:fldChar w:fldCharType="end"/>
+            </w:r>
+          </w:hyperlink>
+        </w:p>
+        <w:p>
+          <w:pPr>
+            <w:pStyle w:val="TOC1"/>
+            <w:tabs>
+              <w:tab w:val="right" w:leader="dot" w:pos="9016"/>
+            </w:tabs>
+            <w:rPr>
+              <w:noProof/>
+            </w:rPr>
+          </w:pPr>
+          <w:hyperlink w:anchor="_Toc2024333" w:history="1">
+            <w:r>
+              <w:rPr>
+                <w:rStyle w:val="Hyperlink"/>
+                <w:noProof/>
+              </w:rPr>
+              <w:t>Chapter 2 Team Working (?? Words)</w:t>
+            </w:r>
+            <w:r>
+              <w:rPr>
+                <w:noProof/>
+                <w:webHidden/>
+              </w:rPr>
+              <w:tab/>
+            </w:r>
+            <w:r>
+              <w:rPr>
+                <w:noProof/>
+                <w:webHidden/>
+              </w:rPr>
+              <w:fldChar w:fldCharType="begin"/>
+            </w:r>
+            <w:r>
+              <w:rPr>
+                <w:noProof/>
+                <w:webHidden/>
+              </w:rPr>
+              <w:instrText xml:space="preserve"> PAGEREF _Toc2024333 \h </w:instrText>
+            </w:r>
+            <w:r>
+              <w:rPr>
+                <w:noProof/>
+                <w:webHidden/>
+              </w:rPr>
+            </w:r>
+            <w:r>
+              <w:rPr>
+                <w:noProof/>
+                <w:webHidden/>
+              </w:rPr>
+              <w:fldChar w:fldCharType="separate"/>
+            </w:r>
+            <w:r>
+              <w:rPr>
+                <w:noProof/>
+                <w:webHidden/>
+              </w:rPr>
+              <w:t>1</w:t>
+            </w:r>
+            <w:r>
+              <w:rPr>
+                <w:noProof/>
+                <w:webHidden/>
+              </w:rPr>
+              <w:fldChar w:fldCharType="end"/>
+            </w:r>
+          </w:hyperlink>
+        </w:p>
+        <w:p>
+          <w:pPr>
+            <w:pStyle w:val="TOC1"/>
+            <w:tabs>
+              <w:tab w:val="right" w:leader="dot" w:pos="9016"/>
+            </w:tabs>
+            <w:rPr>
+              <w:noProof/>
+            </w:rPr>
+          </w:pPr>
+          <w:hyperlink w:anchor="_Toc2024334" w:history="1">
+            <w:r>
+              <w:rPr>
+                <w:rStyle w:val="Hyperlink"/>
+                <w:noProof/>
+              </w:rPr>
+              <w:t>Chapter 3 Product Development (?? Words)</w:t>
+            </w:r>
+            <w:r>
+              <w:rPr>
+                <w:noProof/>
+                <w:webHidden/>
+              </w:rPr>
+              <w:tab/>
+            </w:r>
+            <w:r>
+              <w:rPr>
+                <w:noProof/>
+                <w:webHidden/>
+              </w:rPr>
+              <w:fldChar w:fldCharType="begin"/>
+            </w:r>
+            <w:r>
+              <w:rPr>
+                <w:noProof/>
+                <w:webHidden/>
+              </w:rPr>
+              <w:instrText xml:space="preserve"> PAGEREF _Toc2024334 \h </w:instrText>
+            </w:r>
+            <w:r>
+              <w:rPr>
+                <w:noProof/>
+                <w:webHidden/>
+              </w:rPr>
+            </w:r>
+            <w:r>
+              <w:rPr>
+                <w:noProof/>
+                <w:webHidden/>
+              </w:rPr>
+              <w:fldChar w:fldCharType="separate"/>
+            </w:r>
+            <w:r>
+              <w:rPr>
+                <w:noProof/>
+                <w:webHidden/>
+              </w:rPr>
+              <w:t>1</w:t>
+            </w:r>
+            <w:r>
+              <w:rPr>
+                <w:noProof/>
+                <w:webHidden/>
+              </w:rPr>
+              <w:fldChar w:fldCharType="end"/>
+            </w:r>
+          </w:hyperlink>
+        </w:p>
+        <w:p>
+          <w:pPr>
+            <w:pStyle w:val="TOC1"/>
+            <w:tabs>
+              <w:tab w:val="right" w:leader="dot" w:pos="9016"/>
+            </w:tabs>
+            <w:rPr>
+              <w:noProof/>
+            </w:rPr>
+          </w:pPr>
+          <w:hyperlink w:anchor="_Toc2024335" w:history="1">
+            <w:r>
+              <w:rPr>
+                <w:rStyle w:val="Hyperlink"/>
+                <w:noProof/>
+              </w:rPr>
+              <w:t>Chapter 4 Project Management (?? Words)</w:t>
+            </w:r>
+            <w:r>
+              <w:rPr>
+                <w:noProof/>
+                <w:webHidden/>
+              </w:rPr>
+              <w:tab/>
+            </w:r>
+            <w:r>
+              <w:rPr>
+                <w:noProof/>
+                <w:webHidden/>
+              </w:rPr>
+              <w:fldChar w:fldCharType="begin"/>
+            </w:r>
+            <w:r>
+              <w:rPr>
+                <w:noProof/>
+                <w:webHidden/>
+              </w:rPr>
+              <w:instrText xml:space="preserve"> PAGEREF _Toc2024335 \h </w:instrText>
+            </w:r>
+            <w:r>
+              <w:rPr>
+                <w:noProof/>
+                <w:webHidden/>
+              </w:rPr>
+            </w:r>
+            <w:r>
+              <w:rPr>
+                <w:noProof/>
+                <w:webHidden/>
+              </w:rPr>
+              <w:fldChar w:fldCharType="separate"/>
+            </w:r>
+            <w:r>
+              <w:rPr>
+                <w:noProof/>
+                <w:webHidden/>
+              </w:rPr>
+              <w:t>1</w:t>
+            </w:r>
+            <w:r>
+              <w:rPr>
+                <w:noProof/>
+                <w:webHidden/>
+              </w:rPr>
+              <w:fldChar w:fldCharType="end"/>
+            </w:r>
+          </w:hyperlink>
+        </w:p>
+        <w:p>
+          <w:pPr>
+            <w:pStyle w:val="TOC1"/>
+            <w:tabs>
+              <w:tab w:val="right" w:leader="dot" w:pos="9016"/>
+            </w:tabs>
+            <w:rPr>
+              <w:noProof/>
+            </w:rPr>
+          </w:pPr>
+          <w:hyperlink w:anchor="_Toc2024336" w:history="1">
+            <w:r>
+              <w:rPr>
+                <w:rStyle w:val="Hyperlink"/>
+                <w:noProof/>
+              </w:rPr>
+              <w:t>Chapter 5 Conclusions (?? Words)</w:t>
+            </w:r>
+            <w:r>
+              <w:rPr>
+                <w:noProof/>
+                <w:webHidden/>
+              </w:rPr>
+              <w:tab/>
+            </w:r>
+            <w:r>
+              <w:rPr>
+                <w:noProof/>
+                <w:webHidden/>
+              </w:rPr>
+              <w:fldChar w:fldCharType="begin"/>
+            </w:r>
+            <w:r>
+              <w:rPr>
+                <w:noProof/>
+                <w:webHidden/>
+              </w:rPr>
+              <w:instrText xml:space="preserve"> PAGEREF _Toc2024336 \h </w:instrText>
+            </w:r>
+            <w:r>
+              <w:rPr>
+                <w:noProof/>
+                <w:webHidden/>
+              </w:rPr>
+            </w:r>
+            <w:r>
+              <w:rPr>
+                <w:noProof/>
+                <w:webHidden/>
+              </w:rPr>
+              <w:fldChar w:fldCharType="separate"/>
+            </w:r>
+            <w:r>
+              <w:rPr>
+                <w:noProof/>
+                <w:webHidden/>
+              </w:rPr>
+              <w:t>1</w:t>
+            </w:r>
+            <w:r>
+              <w:rPr>
+                <w:noProof/>
+                <w:webHidden/>
+              </w:rPr>
+              <w:fldChar w:fldCharType="end"/>
+            </w:r>
+          </w:hyperlink>
+        </w:p>
+        <w:p>
+          <w:r>
+            <w:rPr>
+              <w:b/>
+              <w:bCs/>
+              <w:noProof/>
+            </w:rPr>
+            <w:fldChar w:fldCharType="end"/>
+          </w:r>
+        </w:p>
+      </w:sdtContent>
+    </w:sdt>
+    <w:p>
+      <w:pPr>
+        <w:rPr>
+          <w:rFonts w:asciiTheme="majorHAnsi" w:eastAsiaTheme="majorEastAsia" w:hAnsiTheme="majorHAnsi" w:cstheme="majorBidi"/>
+          <w:color w:val="2F5496" w:themeColor="accent1" w:themeShade="BF"/>
+          <w:sz w:val="32"/>
+          <w:szCs w:val="32"/>
+        </w:rPr>
+      </w:pPr>
+      <w:bookmarkStart w:id="0" w:name="_Toc2024332"/>
+      <w:bookmarkStart w:id="1" w:name="_GoBack"/>
+      <w:bookmarkEnd w:id="1"/>
+      <w:r>
+        <w:br w:type="page"/>
+      </w:r>
+    </w:p>
     <w:p>
       <w:pPr>
         <w:pStyle w:val="Heading1"/>
@@ -1099,40 +1518,50 @@
         <w:lastRenderedPageBreak/>
         <w:t>Chapter 1 The Executive Summary (?? Words)</w:t>
       </w:r>
+      <w:bookmarkEnd w:id="0"/>
     </w:p>
     <w:p>
       <w:pPr>
         <w:pStyle w:val="Heading1"/>
       </w:pPr>
+      <w:bookmarkStart w:id="2" w:name="_Toc2024333"/>
       <w:r>
         <w:t>Chapter 2 Team Working (?? Words)</w:t>
       </w:r>
+      <w:bookmarkEnd w:id="2"/>
     </w:p>
     <w:p>
       <w:pPr>
         <w:pStyle w:val="Heading1"/>
       </w:pPr>
+      <w:bookmarkStart w:id="3" w:name="_Toc2024334"/>
       <w:r>
         <w:t>Chapter 3 Product Development (?? Words)</w:t>
       </w:r>
+      <w:bookmarkEnd w:id="3"/>
     </w:p>
     <w:p>
       <w:pPr>
         <w:pStyle w:val="Heading1"/>
       </w:pPr>
+      <w:bookmarkStart w:id="4" w:name="_Toc2024335"/>
       <w:r>
         <w:t>Chapter 4 Project Management (?? Words)</w:t>
       </w:r>
+      <w:bookmarkEnd w:id="4"/>
     </w:p>
     <w:p>
       <w:pPr>
         <w:pStyle w:val="Heading1"/>
       </w:pPr>
+      <w:bookmarkStart w:id="5" w:name="_Toc2024336"/>
       <w:r>
         <w:t>Chapter 5 Conclusions (?? Words)</w:t>
       </w:r>
+      <w:bookmarkEnd w:id="5"/>
     </w:p>
     <w:sectPr>
+      <w:footerReference w:type="default" r:id="rId8"/>
       <w:pgSz w:w="11906" w:h="16838"/>
       <w:pgMar w:top="1440" w:right="1440" w:bottom="1440" w:left="1440" w:header="708" w:footer="708" w:gutter="0"/>
       <w:pgNumType w:start="0"/>
@@ -1142,6 +1571,184 @@
     </w:sectPr>
   </w:body>
 </w:document>
+</file>
+
+<file path=word/endnotes.xml><?xml version="1.0" encoding="utf-8"?>
+<w:endnotes xmlns:wpc="http://schemas.microsoft.com/office/word/2010/wordprocessingCanvas" xmlns:cx="http://schemas.microsoft.com/office/drawing/2014/chartex" xmlns:cx1="http://schemas.microsoft.com/office/drawing/2015/9/8/chartex" xmlns:cx2="http://schemas.microsoft.com/office/drawing/2015/10/21/chartex" xmlns:cx3="http://schemas.microsoft.com/office/drawing/2016/5/9/chartex" xmlns:cx4="http://schemas.microsoft.com/office/drawing/2016/5/10/chartex" xmlns:cx5="http://schemas.microsoft.com/office/drawing/2016/5/11/chartex" xmlns:cx6="http://schemas.microsoft.com/office/drawing/2016/5/12/chartex" xmlns:cx7="http://schemas.microsoft.com/office/drawing/2016/5/13/chartex" xmlns:cx8="http://schemas.microsoft.com/office/drawing/2016/5/14/chartex" xmlns:mc="http://schemas.openxmlformats.org/markup-compatibility/2006" xmlns:aink="http://schemas.microsoft.com/office/drawing/2016/ink" xmlns:am3d="http://schemas.microsoft.com/office/drawing/2017/model3d" xmlns:o="urn:schemas-microsoft-com:office:office" xmlns:r="http://schemas.openxmlformats.org/officeDocument/2006/relationships" xmlns:m="http://schemas.openxmlformats.org/officeDocument/2006/math" xmlns:v="urn:schemas-microsoft-com:vml" xmlns:wp14="http://schemas.microsoft.com/office/word/2010/wordprocessingDrawing" xmlns:wp="http://schemas.openxmlformats.org/drawingml/2006/wordprocessingDrawing" xmlns:w10="urn:schemas-microsoft-com:office:word" xmlns:w="http://schemas.openxmlformats.org/wordprocessingml/2006/main" xmlns:w14="http://schemas.microsoft.com/office/word/2010/wordml" xmlns:w15="http://schemas.microsoft.com/office/word/2012/wordml" xmlns:w16cid="http://schemas.microsoft.com/office/word/2016/wordml/cid" xmlns:w16se="http://schemas.microsoft.com/office/word/2015/wordml/symex" xmlns:wpg="http://schemas.microsoft.com/office/word/2010/wordprocessingGroup" xmlns:wpi="http://schemas.microsoft.com/office/word/2010/wordprocessingInk" xmlns:wne="http://schemas.microsoft.com/office/word/2006/wordml" xmlns:wps="http://schemas.microsoft.com/office/word/2010/wordprocessingShape" mc:Ignorable="w14 w15 w16se w16cid wp14">
+  <w:endnote w:type="separator" w:id="-1">
+    <w:p>
+      <w:pPr>
+        <w:spacing w:after="0" w:line="240" w:lineRule="auto"/>
+      </w:pPr>
+      <w:r>
+        <w:separator/>
+      </w:r>
+    </w:p>
+  </w:endnote>
+  <w:endnote w:type="continuationSeparator" w:id="0">
+    <w:p>
+      <w:pPr>
+        <w:spacing w:after="0" w:line="240" w:lineRule="auto"/>
+      </w:pPr>
+      <w:r>
+        <w:continuationSeparator/>
+      </w:r>
+    </w:p>
+  </w:endnote>
+</w:endnotes>
+</file>
+
+<file path=word/footer1.xml><?xml version="1.0" encoding="utf-8"?>
+<w:ftr xmlns:wpc="http://schemas.microsoft.com/office/word/2010/wordprocessingCanvas" xmlns:cx="http://schemas.microsoft.com/office/drawing/2014/chartex" xmlns:cx1="http://schemas.microsoft.com/office/drawing/2015/9/8/chartex" xmlns:cx2="http://schemas.microsoft.com/office/drawing/2015/10/21/chartex" xmlns:cx3="http://schemas.microsoft.com/office/drawing/2016/5/9/chartex" xmlns:cx4="http://schemas.microsoft.com/office/drawing/2016/5/10/chartex" xmlns:cx5="http://schemas.microsoft.com/office/drawing/2016/5/11/chartex" xmlns:cx6="http://schemas.microsoft.com/office/drawing/2016/5/12/chartex" xmlns:cx7="http://schemas.microsoft.com/office/drawing/2016/5/13/chartex" xmlns:cx8="http://schemas.microsoft.com/office/drawing/2016/5/14/chartex" xmlns:mc="http://schemas.openxmlformats.org/markup-compatibility/2006" xmlns:aink="http://schemas.microsoft.com/office/drawing/2016/ink" xmlns:am3d="http://schemas.microsoft.com/office/drawing/2017/model3d" xmlns:o="urn:schemas-microsoft-com:office:office" xmlns:r="http://schemas.openxmlformats.org/officeDocument/2006/relationships" xmlns:m="http://schemas.openxmlformats.org/officeDocument/2006/math" xmlns:v="urn:schemas-microsoft-com:vml" xmlns:wp14="http://schemas.microsoft.com/office/word/2010/wordprocessingDrawing" xmlns:wp="http://schemas.openxmlformats.org/drawingml/2006/wordprocessingDrawing" xmlns:w10="urn:schemas-microsoft-com:office:word" xmlns:w="http://schemas.openxmlformats.org/wordprocessingml/2006/main" xmlns:w14="http://schemas.microsoft.com/office/word/2010/wordml" xmlns:w15="http://schemas.microsoft.com/office/word/2012/wordml" xmlns:w16cid="http://schemas.microsoft.com/office/word/2016/wordml/cid" xmlns:w16se="http://schemas.microsoft.com/office/word/2015/wordml/symex" xmlns:wpg="http://schemas.microsoft.com/office/word/2010/wordprocessingGroup" xmlns:wpi="http://schemas.microsoft.com/office/word/2010/wordprocessingInk" xmlns:wne="http://schemas.microsoft.com/office/word/2006/wordml" xmlns:wps="http://schemas.microsoft.com/office/word/2010/wordprocessingShape" mc:Ignorable="w14 w15 w16se w16cid wp14">
+  <w:sdt>
+    <w:sdtPr>
+      <w:id w:val="-1488325832"/>
+      <w:docPartObj>
+        <w:docPartGallery w:val="Page Numbers (Bottom of Page)"/>
+        <w:docPartUnique/>
+      </w:docPartObj>
+    </w:sdtPr>
+    <w:sdtContent>
+      <w:sdt>
+        <w:sdtPr>
+          <w:id w:val="-1769616900"/>
+          <w:docPartObj>
+            <w:docPartGallery w:val="Page Numbers (Top of Page)"/>
+            <w:docPartUnique/>
+          </w:docPartObj>
+        </w:sdtPr>
+        <w:sdtContent>
+          <w:p>
+            <w:pPr>
+              <w:pStyle w:val="Footer"/>
+              <w:jc w:val="right"/>
+            </w:pPr>
+            <w:r>
+              <w:t xml:space="preserve">Page </w:t>
+            </w:r>
+            <w:r>
+              <w:rPr>
+                <w:b/>
+                <w:bCs/>
+                <w:sz w:val="24"/>
+                <w:szCs w:val="24"/>
+              </w:rPr>
+              <w:fldChar w:fldCharType="begin"/>
+            </w:r>
+            <w:r>
+              <w:rPr>
+                <w:b/>
+                <w:bCs/>
+              </w:rPr>
+              <w:instrText xml:space="preserve"> PAGE </w:instrText>
+            </w:r>
+            <w:r>
+              <w:rPr>
+                <w:b/>
+                <w:bCs/>
+                <w:sz w:val="24"/>
+                <w:szCs w:val="24"/>
+              </w:rPr>
+              <w:fldChar w:fldCharType="separate"/>
+            </w:r>
+            <w:r>
+              <w:rPr>
+                <w:b/>
+                <w:bCs/>
+                <w:noProof/>
+              </w:rPr>
+              <w:t>2</w:t>
+            </w:r>
+            <w:r>
+              <w:rPr>
+                <w:b/>
+                <w:bCs/>
+                <w:sz w:val="24"/>
+                <w:szCs w:val="24"/>
+              </w:rPr>
+              <w:fldChar w:fldCharType="end"/>
+            </w:r>
+            <w:r>
+              <w:t xml:space="preserve"> of </w:t>
+            </w:r>
+            <w:r>
+              <w:rPr>
+                <w:b/>
+                <w:bCs/>
+                <w:sz w:val="24"/>
+                <w:szCs w:val="24"/>
+              </w:rPr>
+              <w:fldChar w:fldCharType="begin"/>
+            </w:r>
+            <w:r>
+              <w:rPr>
+                <w:b/>
+                <w:bCs/>
+              </w:rPr>
+              <w:instrText xml:space="preserve"> NUMPAGES  </w:instrText>
+            </w:r>
+            <w:r>
+              <w:rPr>
+                <w:b/>
+                <w:bCs/>
+                <w:sz w:val="24"/>
+                <w:szCs w:val="24"/>
+              </w:rPr>
+              <w:fldChar w:fldCharType="separate"/>
+            </w:r>
+            <w:r>
+              <w:rPr>
+                <w:b/>
+                <w:bCs/>
+                <w:noProof/>
+              </w:rPr>
+              <w:t>2</w:t>
+            </w:r>
+            <w:r>
+              <w:rPr>
+                <w:b/>
+                <w:bCs/>
+                <w:sz w:val="24"/>
+                <w:szCs w:val="24"/>
+              </w:rPr>
+              <w:fldChar w:fldCharType="end"/>
+            </w:r>
+          </w:p>
+        </w:sdtContent>
+      </w:sdt>
+    </w:sdtContent>
+  </w:sdt>
+  <w:p>
+    <w:pPr>
+      <w:pStyle w:val="Footer"/>
+    </w:pPr>
+  </w:p>
+</w:ftr>
+</file>
+
+<file path=word/footnotes.xml><?xml version="1.0" encoding="utf-8"?>
+<w:footnotes xmlns:wpc="http://schemas.microsoft.com/office/word/2010/wordprocessingCanvas" xmlns:cx="http://schemas.microsoft.com/office/drawing/2014/chartex" xmlns:cx1="http://schemas.microsoft.com/office/drawing/2015/9/8/chartex" xmlns:cx2="http://schemas.microsoft.com/office/drawing/2015/10/21/chartex" xmlns:cx3="http://schemas.microsoft.com/office/drawing/2016/5/9/chartex" xmlns:cx4="http://schemas.microsoft.com/office/drawing/2016/5/10/chartex" xmlns:cx5="http://schemas.microsoft.com/office/drawing/2016/5/11/chartex" xmlns:cx6="http://schemas.microsoft.com/office/drawing/2016/5/12/chartex" xmlns:cx7="http://schemas.microsoft.com/office/drawing/2016/5/13/chartex" xmlns:cx8="http://schemas.microsoft.com/office/drawing/2016/5/14/chartex" xmlns:mc="http://schemas.openxmlformats.org/markup-compatibility/2006" xmlns:aink="http://schemas.microsoft.com/office/drawing/2016/ink" xmlns:am3d="http://schemas.microsoft.com/office/drawing/2017/model3d" xmlns:o="urn:schemas-microsoft-com:office:office" xmlns:r="http://schemas.openxmlformats.org/officeDocument/2006/relationships" xmlns:m="http://schemas.openxmlformats.org/officeDocument/2006/math" xmlns:v="urn:schemas-microsoft-com:vml" xmlns:wp14="http://schemas.microsoft.com/office/word/2010/wordprocessingDrawing" xmlns:wp="http://schemas.openxmlformats.org/drawingml/2006/wordprocessingDrawing" xmlns:w10="urn:schemas-microsoft-com:office:word" xmlns:w="http://schemas.openxmlformats.org/wordprocessingml/2006/main" xmlns:w14="http://schemas.microsoft.com/office/word/2010/wordml" xmlns:w15="http://schemas.microsoft.com/office/word/2012/wordml" xmlns:w16cid="http://schemas.microsoft.com/office/word/2016/wordml/cid" xmlns:w16se="http://schemas.microsoft.com/office/word/2015/wordml/symex" xmlns:wpg="http://schemas.microsoft.com/office/word/2010/wordprocessingGroup" xmlns:wpi="http://schemas.microsoft.com/office/word/2010/wordprocessingInk" xmlns:wne="http://schemas.microsoft.com/office/word/2006/wordml" xmlns:wps="http://schemas.microsoft.com/office/word/2010/wordprocessingShape" mc:Ignorable="w14 w15 w16se w16cid wp14">
+  <w:footnote w:type="separator" w:id="-1">
+    <w:p>
+      <w:pPr>
+        <w:spacing w:after="0" w:line="240" w:lineRule="auto"/>
+      </w:pPr>
+      <w:r>
+        <w:separator/>
+      </w:r>
+    </w:p>
+  </w:footnote>
+  <w:footnote w:type="continuationSeparator" w:id="0">
+    <w:p>
+      <w:pPr>
+        <w:spacing w:after="0" w:line="240" w:lineRule="auto"/>
+      </w:pPr>
+      <w:r>
+        <w:continuationSeparator/>
+      </w:r>
+    </w:p>
+  </w:footnote>
+</w:footnotes>
 </file>
 
 <file path=word/styles.xml><?xml version="1.0" encoding="utf-8"?>
@@ -1626,6 +2233,88 @@
       <w:lang w:val="en-US" w:eastAsia="en-US"/>
     </w:rPr>
   </w:style>
+  <w:style w:type="paragraph" w:styleId="Header">
+    <w:name w:val="header"/>
+    <w:basedOn w:val="Normal"/>
+    <w:link w:val="HeaderChar"/>
+    <w:uiPriority w:val="99"/>
+    <w:unhideWhenUsed/>
+    <w:rsid w:val="000A5CCC"/>
+    <w:pPr>
+      <w:tabs>
+        <w:tab w:val="center" w:pos="4513"/>
+        <w:tab w:val="right" w:pos="9026"/>
+      </w:tabs>
+      <w:spacing w:after="0" w:line="240" w:lineRule="auto"/>
+    </w:pPr>
+  </w:style>
+  <w:style w:type="character" w:customStyle="1" w:styleId="HeaderChar">
+    <w:name w:val="Header Char"/>
+    <w:basedOn w:val="DefaultParagraphFont"/>
+    <w:link w:val="Header"/>
+    <w:uiPriority w:val="99"/>
+    <w:rsid w:val="000A5CCC"/>
+  </w:style>
+  <w:style w:type="paragraph" w:styleId="Footer">
+    <w:name w:val="footer"/>
+    <w:basedOn w:val="Normal"/>
+    <w:link w:val="FooterChar"/>
+    <w:uiPriority w:val="99"/>
+    <w:unhideWhenUsed/>
+    <w:rsid w:val="000A5CCC"/>
+    <w:pPr>
+      <w:tabs>
+        <w:tab w:val="center" w:pos="4513"/>
+        <w:tab w:val="right" w:pos="9026"/>
+      </w:tabs>
+      <w:spacing w:after="0" w:line="240" w:lineRule="auto"/>
+    </w:pPr>
+  </w:style>
+  <w:style w:type="character" w:customStyle="1" w:styleId="FooterChar">
+    <w:name w:val="Footer Char"/>
+    <w:basedOn w:val="DefaultParagraphFont"/>
+    <w:link w:val="Footer"/>
+    <w:uiPriority w:val="99"/>
+    <w:rsid w:val="000A5CCC"/>
+  </w:style>
+  <w:style w:type="paragraph" w:styleId="TOCHeading">
+    <w:name w:val="TOC Heading"/>
+    <w:basedOn w:val="Heading1"/>
+    <w:next w:val="Normal"/>
+    <w:uiPriority w:val="39"/>
+    <w:unhideWhenUsed/>
+    <w:qFormat/>
+    <w:rsid w:val="00777DD5"/>
+    <w:pPr>
+      <w:outlineLvl w:val="9"/>
+    </w:pPr>
+    <w:rPr>
+      <w:lang w:val="en-US" w:eastAsia="en-US"/>
+    </w:rPr>
+  </w:style>
+  <w:style w:type="paragraph" w:styleId="TOC1">
+    <w:name w:val="toc 1"/>
+    <w:basedOn w:val="Normal"/>
+    <w:next w:val="Normal"/>
+    <w:autoRedefine/>
+    <w:uiPriority w:val="39"/>
+    <w:unhideWhenUsed/>
+    <w:rsid w:val="00777DD5"/>
+    <w:pPr>
+      <w:spacing w:after="100"/>
+    </w:pPr>
+  </w:style>
+  <w:style w:type="character" w:styleId="Hyperlink">
+    <w:name w:val="Hyperlink"/>
+    <w:basedOn w:val="DefaultParagraphFont"/>
+    <w:uiPriority w:val="99"/>
+    <w:unhideWhenUsed/>
+    <w:rsid w:val="00777DD5"/>
+    <w:rPr>
+      <w:color w:val="0563C1" w:themeColor="hyperlink"/>
+      <w:u w:val="single"/>
+    </w:rPr>
+  </w:style>
 </w:styles>
 </file>
 
@@ -1935,10 +2624,22 @@
 </CoverPageProperties>
 </file>
 
+<file path=customXml/item2.xml><?xml version="1.0" encoding="utf-8"?>
+<b:Sources xmlns:b="http://schemas.openxmlformats.org/officeDocument/2006/bibliography" xmlns="http://schemas.openxmlformats.org/officeDocument/2006/bibliography" SelectedStyle="\APASixthEditionOfficeOnline.xsl" StyleName="APA" Version="6"/>
+</file>
+
 <file path=customXml/itemProps1.xml><?xml version="1.0" encoding="utf-8"?>
 <ds:datastoreItem xmlns:ds="http://schemas.openxmlformats.org/officeDocument/2006/customXml" ds:itemID="{55AF091B-3C7A-41E3-B477-F2FDAA23CFDA}">
   <ds:schemaRefs>
     <ds:schemaRef ds:uri="http://schemas.microsoft.com/office/2006/coverPageProps"/>
   </ds:schemaRefs>
 </ds:datastoreItem>
+</file>
+
+<file path=customXml/itemProps2.xml><?xml version="1.0" encoding="utf-8"?>
+<ds:datastoreItem xmlns:ds="http://schemas.openxmlformats.org/officeDocument/2006/customXml" ds:itemID="{E7F5B15F-3153-47EA-B444-D79E44A232BC}">
+  <ds:schemaRefs>
+    <ds:schemaRef ds:uri="http://schemas.openxmlformats.org/officeDocument/2006/bibliography"/>
+  </ds:schemaRefs>
+</ds:datastoreItem>
 </file>
</xml_diff>